<commit_message>
fix: Assignment 2 file
</commit_message>
<xml_diff>
--- a/material/Assignment2-Sauls-Death.docx
+++ b/material/Assignment2-Sauls-Death.docx
@@ -37,6 +37,15 @@
           <w:color w:val="0070C0"/>
           <w:sz w:val="20"/>
         </w:rPr>
+        <w:t xml:space="preserve"> / 502</w:t>
+      </w:r>
+      <w:r>
+        <w:rPr>
+          <w:rFonts w:cs="Arial"/>
+          <w:b/>
+          <w:color w:val="0070C0"/>
+          <w:sz w:val="20"/>
+        </w:rPr>
         <w:t xml:space="preserve"> </w:t>
       </w:r>
       <w:r>
@@ -110,14 +119,7 @@
           <w:rFonts w:cs="Arial"/>
           <w:sz w:val="20"/>
         </w:rPr>
-        <w:t xml:space="preserve"> July</w:t>
-      </w:r>
-      <w:r>
-        <w:rPr>
-          <w:rFonts w:cs="Arial"/>
-          <w:sz w:val="20"/>
-        </w:rPr>
-        <w:t xml:space="preserve">  2021</w:t>
+        <w:t xml:space="preserve"> Feb 2022</w:t>
       </w:r>
       <w:r>
         <w:rPr>
@@ -205,7 +207,7 @@
           <w:sz w:val="24"/>
           <w:szCs w:val="24"/>
         </w:rPr>
-        <w:t>15</w:t>
+        <w:t>20</w:t>
       </w:r>
       <w:r>
         <w:rPr>
@@ -237,7 +239,7 @@
           <w:sz w:val="24"/>
           <w:szCs w:val="24"/>
         </w:rPr>
-        <w:t>July 11</w:t>
+        <w:t>Feb 13</w:t>
       </w:r>
       <w:r>
         <w:rPr>
@@ -382,14 +384,23 @@
           <w:rFonts w:cs="Arial"/>
           <w:b/>
         </w:rPr>
-        <w:t>Sunday, July</w:t>
-      </w:r>
-      <w:r>
-        <w:rPr>
-          <w:rFonts w:cs="Arial"/>
-          <w:b/>
-        </w:rPr>
-        <w:t xml:space="preserve"> 11, 11:59 pm</w:t>
+        <w:t>Sunday, Feb 1</w:t>
+      </w:r>
+      <w:bookmarkStart w:id="0" w:name="_GoBack"/>
+      <w:bookmarkEnd w:id="0"/>
+      <w:r>
+        <w:rPr>
+          <w:rFonts w:cs="Arial"/>
+          <w:b/>
+        </w:rPr>
+        <w:t>3</w:t>
+      </w:r>
+      <w:r>
+        <w:rPr>
+          <w:rFonts w:cs="Arial"/>
+          <w:b/>
+        </w:rPr>
+        <w:t>, 11:59 pm</w:t>
       </w:r>
       <w:r>
         <w:rPr>
@@ -764,34 +775,46 @@
           <w:b/>
           <w:szCs w:val="30"/>
         </w:rPr>
-        <w:t xml:space="preserve"> between these two accounts?    (2 points) </w:t>
-      </w:r>
-    </w:p>
-    <w:p>
-      <w:pPr>
-        <w:ind w:left="360" w:hanging="360"/>
-        <w:rPr>
-          <w:szCs w:val="30"/>
-        </w:rPr>
-      </w:pPr>
-    </w:p>
-    <w:p>
-      <w:pPr>
-        <w:ind w:left="360" w:hanging="360"/>
-        <w:rPr>
-          <w:szCs w:val="30"/>
-        </w:rPr>
-      </w:pPr>
-    </w:p>
-    <w:p>
-      <w:pPr>
-        <w:ind w:left="360" w:hanging="360"/>
-        <w:rPr>
-          <w:szCs w:val="30"/>
-        </w:rPr>
-      </w:pPr>
-      <w:bookmarkStart w:id="0" w:name="_GoBack"/>
-      <w:bookmarkEnd w:id="0"/>
+        <w:t xml:space="preserve"> b</w:t>
+      </w:r>
+      <w:r>
+        <w:rPr>
+          <w:b/>
+          <w:szCs w:val="30"/>
+        </w:rPr>
+        <w:t>etween these two accounts?    (4</w:t>
+      </w:r>
+      <w:r>
+        <w:rPr>
+          <w:b/>
+          <w:szCs w:val="30"/>
+        </w:rPr>
+        <w:t xml:space="preserve"> points) </w:t>
+      </w:r>
+    </w:p>
+    <w:p>
+      <w:pPr>
+        <w:ind w:left="360" w:hanging="360"/>
+        <w:rPr>
+          <w:szCs w:val="30"/>
+        </w:rPr>
+      </w:pPr>
+    </w:p>
+    <w:p>
+      <w:pPr>
+        <w:ind w:left="360" w:hanging="360"/>
+        <w:rPr>
+          <w:szCs w:val="30"/>
+        </w:rPr>
+      </w:pPr>
+    </w:p>
+    <w:p>
+      <w:pPr>
+        <w:ind w:left="360" w:hanging="360"/>
+        <w:rPr>
+          <w:szCs w:val="30"/>
+        </w:rPr>
+      </w:pPr>
     </w:p>
     <w:p>
       <w:pPr>
@@ -1020,7 +1043,13 @@
         <w:rPr>
           <w:szCs w:val="30"/>
         </w:rPr>
-        <w:t xml:space="preserve"> (3 points) </w:t>
+        <w:t xml:space="preserve"> (5</w:t>
+      </w:r>
+      <w:r>
+        <w:rPr>
+          <w:szCs w:val="30"/>
+        </w:rPr>
+        <w:t xml:space="preserve"> points) </w:t>
       </w:r>
     </w:p>
     <w:p>
@@ -2179,7 +2208,7 @@
 </file>
 
 <file path=customXml/itemProps1.xml><?xml version="1.0" encoding="utf-8"?>
-<ds:datastoreItem xmlns:ds="http://schemas.openxmlformats.org/officeDocument/2006/customXml" ds:itemID="{E16C3BB1-44E2-402B-943D-69D1323936A5}">
+<ds:datastoreItem xmlns:ds="http://schemas.openxmlformats.org/officeDocument/2006/customXml" ds:itemID="{C64C2438-3F42-47E3-9080-5D369C743F6F}">
   <ds:schemaRefs>
     <ds:schemaRef ds:uri="http://schemas.openxmlformats.org/officeDocument/2006/bibliography"/>
   </ds:schemaRefs>

</xml_diff>